<commit_message>
Lisätty vielä oikea dokumentaatio
</commit_message>
<xml_diff>
--- a/php/dokumentaatio/WebOhjelmointi_team7.docx
+++ b/php/dokumentaatio/WebOhjelmointi_team7.docx
@@ -858,6 +858,16 @@
         <w:rPr/>
         <w:t xml:space="preserve"> Jokainen suoritti yhdessä jaetut tehtävät ja osallistui poikkeuksetta sovittuihin tapaamisiin.</w:t>
       </w:r>
+    </w:p>
+    <w:p>
+      <w:r>
+        <w:br w:type="page"/>
+      </w:r>
+    </w:p>
+    <w:p>
+      <w:pPr>
+        <w:pStyle w:val="Normal"/>
+      </w:pPr>
     </w:p>
     <w:p>
       <w:pPr>

</xml_diff>